<commit_message>
Upload: tiny tweak to DOCX file.
</commit_message>
<xml_diff>
--- a/Submitted/INFM600_0101_KeenKoalas_RPlot/INFM600-0101-KeenKoalas-RPlot.docx
+++ b/Submitted/INFM600_0101_KeenKoalas_RPlot/INFM600-0101-KeenKoalas-RPlot.docx
@@ -2,8 +2,6 @@
 <file path=word/document.xml><?xml version="1.0" encoding="utf-8"?>
 <w:document xmlns:wpc="http://schemas.microsoft.com/office/word/2010/wordprocessingCanvas" xmlns:mc="http://schemas.openxmlformats.org/markup-compatibility/2006" xmlns:o="urn:schemas-microsoft-com:office:office" xmlns:r="http://schemas.openxmlformats.org/officeDocument/2006/relationships" xmlns:m="http://schemas.openxmlformats.org/officeDocument/2006/math" xmlns:v="urn:schemas-microsoft-com:vml" xmlns:wp14="http://schemas.microsoft.com/office/word/2010/wordprocessingDrawing" xmlns:wp="http://schemas.openxmlformats.org/drawingml/2006/wordprocessingDrawing" xmlns:w10="urn:schemas-microsoft-com:office:word" xmlns:w="http://schemas.openxmlformats.org/wordprocessingml/2006/main" xmlns:w14="http://schemas.microsoft.com/office/word/2010/wordml" xmlns:w15="http://schemas.microsoft.com/office/word/2012/wordml" xmlns:wpg="http://schemas.microsoft.com/office/word/2010/wordprocessingGroup" xmlns:wpi="http://schemas.microsoft.com/office/word/2010/wordprocessingInk" xmlns:wne="http://schemas.microsoft.com/office/word/2006/wordml" xmlns:wps="http://schemas.microsoft.com/office/word/2010/wordprocessingShape" mc:Ignorable="w14 w15 wp14">
   <w:body>
-    <w:bookmarkStart w:id="0" w:name="_GoBack" w:displacedByCustomXml="next"/>
-    <w:bookmarkEnd w:id="0" w:displacedByCustomXml="next"/>
     <w:sdt>
       <w:sdtPr>
         <w:rPr>
@@ -1001,7 +999,33 @@
         <w:rPr>
           <w:rFonts w:ascii="Times New Roman" w:hAnsi="Times New Roman" w:cs="Times New Roman"/>
         </w:rPr>
-        <w:t xml:space="preserve">The most common apple varieties seem to have an average of around 4 types of pesticide per sample, while Honeycrisp appear to have more per sample (7.4) compared to the other varieties. Due to the wide range of concentration amounts, it is uncertain if a conclusion could be drawn from the average concentration when divided by variety (this point will be mentioned in the presentation if the graph is to be included), but Granny smith and Braeburn had the highest average concentration of the top 10 varieties in 2014. It is interesting to note that the residue concentration average for </w:t>
+        <w:t>The most common apple varieties seem to have an average of around 4 types of pesticide per sample, while Honeycrisp appear</w:t>
+      </w:r>
+      <w:r>
+        <w:rPr>
+          <w:rFonts w:ascii="Times New Roman" w:hAnsi="Times New Roman" w:cs="Times New Roman"/>
+        </w:rPr>
+        <w:t>s</w:t>
+      </w:r>
+      <w:r>
+        <w:rPr>
+          <w:rFonts w:ascii="Times New Roman" w:hAnsi="Times New Roman" w:cs="Times New Roman"/>
+        </w:rPr>
+        <w:t xml:space="preserve"> to have more per sample (7.4) compared to the other varieties. Due to the wide range of concentration amounts, it is uncertain if a conclusion could be drawn from the average concentration when divided by variety (this point will be mentioned in the presentation if the graph is to be included), but Granny smith and Braeburn had the highest average concentration</w:t>
+      </w:r>
+      <w:r>
+        <w:rPr>
+          <w:rFonts w:ascii="Times New Roman" w:hAnsi="Times New Roman" w:cs="Times New Roman"/>
+        </w:rPr>
+        <w:t>s</w:t>
+      </w:r>
+      <w:bookmarkStart w:id="0" w:name="_GoBack"/>
+      <w:bookmarkEnd w:id="0"/>
+      <w:r>
+        <w:rPr>
+          <w:rFonts w:ascii="Times New Roman" w:hAnsi="Times New Roman" w:cs="Times New Roman"/>
+        </w:rPr>
+        <w:t xml:space="preserve"> of the top 10 varieties in 2014. It is interesting to note that the residue concentration average for </w:t>
       </w:r>
       <w:r>
         <w:rPr>
@@ -2775,7 +2799,7 @@
 </file>
 
 <file path=customXml/itemProps1.xml><?xml version="1.0" encoding="utf-8"?>
-<ds:datastoreItem xmlns:ds="http://schemas.openxmlformats.org/officeDocument/2006/customXml" ds:itemID="{B79AD97A-E4CE-4C07-A4E4-0D48A7E198E1}">
+<ds:datastoreItem xmlns:ds="http://schemas.openxmlformats.org/officeDocument/2006/customXml" ds:itemID="{87118FF8-B137-4237-A363-8BB875A59451}">
   <ds:schemaRefs>
     <ds:schemaRef ds:uri="http://schemas.openxmlformats.org/officeDocument/2006/bibliography"/>
   </ds:schemaRefs>

</xml_diff>